<commit_message>
udpated resume removed cat background
</commit_message>
<xml_diff>
--- a/data/resume.docx
+++ b/data/resume.docx
@@ -1,6 +1,6 @@
 
 <file path=word/document.xml><?xml version="1.0" encoding="utf-8"?>
-<w:document xmlns:wpc="http://schemas.microsoft.com/office/word/2010/wordprocessingCanvas" xmlns:cx="http://schemas.microsoft.com/office/drawing/2014/chartex" xmlns:cx1="http://schemas.microsoft.com/office/drawing/2015/9/8/chartex" xmlns:cx2="http://schemas.microsoft.com/office/drawing/2015/10/21/chartex" xmlns:cx3="http://schemas.microsoft.com/office/drawing/2016/5/9/chartex" xmlns:cx4="http://schemas.microsoft.com/office/drawing/2016/5/10/chartex" xmlns:cx5="http://schemas.microsoft.com/office/drawing/2016/5/11/chartex" xmlns:cx6="http://schemas.microsoft.com/office/drawing/2016/5/12/chartex" xmlns:cx7="http://schemas.microsoft.com/office/drawing/2016/5/13/chartex" xmlns:cx8="http://schemas.microsoft.com/office/drawing/2016/5/14/chartex" xmlns:mc="http://schemas.openxmlformats.org/markup-compatibility/2006" xmlns:aink="http://schemas.microsoft.com/office/drawing/2016/ink" xmlns:am3d="http://schemas.microsoft.com/office/drawing/2017/model3d" xmlns:o="urn:schemas-microsoft-com:office:office" xmlns:r="http://schemas.openxmlformats.org/officeDocument/2006/relationships" xmlns:m="http://schemas.openxmlformats.org/officeDocument/2006/math" xmlns:v="urn:schemas-microsoft-com:vml" xmlns:wp14="http://schemas.microsoft.com/office/word/2010/wordprocessingDrawing" xmlns:wp="http://schemas.openxmlformats.org/drawingml/2006/wordprocessingDrawing" xmlns:w10="urn:schemas-microsoft-com:office:word" xmlns:w="http://schemas.openxmlformats.org/wordprocessingml/2006/main" xmlns:w14="http://schemas.microsoft.com/office/word/2010/wordml" xmlns:w15="http://schemas.microsoft.com/office/word/2012/wordml" xmlns:w16cex="http://schemas.microsoft.com/office/word/2018/wordml/cex" xmlns:w16cid="http://schemas.microsoft.com/office/word/2016/wordml/cid" xmlns:w16="http://schemas.microsoft.com/office/word/2018/wordml" xmlns:w16se="http://schemas.microsoft.com/office/word/2015/wordml/symex" xmlns:wpg="http://schemas.microsoft.com/office/word/2010/wordprocessingGroup" xmlns:wpi="http://schemas.microsoft.com/office/word/2010/wordprocessingInk" xmlns:wne="http://schemas.microsoft.com/office/word/2006/wordml" xmlns:wps="http://schemas.microsoft.com/office/word/2010/wordprocessingShape" mc:Ignorable="w14 w15 w16se w16cid w16 w16cex wp14">
+<w:document xmlns:wpc="http://schemas.microsoft.com/office/word/2010/wordprocessingCanvas" xmlns:cx="http://schemas.microsoft.com/office/drawing/2014/chartex" xmlns:cx1="http://schemas.microsoft.com/office/drawing/2015/9/8/chartex" xmlns:cx2="http://schemas.microsoft.com/office/drawing/2015/10/21/chartex" xmlns:cx3="http://schemas.microsoft.com/office/drawing/2016/5/9/chartex" xmlns:cx4="http://schemas.microsoft.com/office/drawing/2016/5/10/chartex" xmlns:cx5="http://schemas.microsoft.com/office/drawing/2016/5/11/chartex" xmlns:cx6="http://schemas.microsoft.com/office/drawing/2016/5/12/chartex" xmlns:cx7="http://schemas.microsoft.com/office/drawing/2016/5/13/chartex" xmlns:cx8="http://schemas.microsoft.com/office/drawing/2016/5/14/chartex" xmlns:mc="http://schemas.openxmlformats.org/markup-compatibility/2006" xmlns:aink="http://schemas.microsoft.com/office/drawing/2016/ink" xmlns:am3d="http://schemas.microsoft.com/office/drawing/2017/model3d" xmlns:o="urn:schemas-microsoft-com:office:office" xmlns:r="http://schemas.openxmlformats.org/officeDocument/2006/relationships" xmlns:m="http://schemas.openxmlformats.org/officeDocument/2006/math" xmlns:v="urn:schemas-microsoft-com:vml" xmlns:wp14="http://schemas.microsoft.com/office/word/2010/wordprocessingDrawing" xmlns:wp="http://schemas.openxmlformats.org/drawingml/2006/wordprocessingDrawing" xmlns:w10="urn:schemas-microsoft-com:office:word" xmlns:w="http://schemas.openxmlformats.org/wordprocessingml/2006/main" xmlns:w14="http://schemas.microsoft.com/office/word/2010/wordml" xmlns:w15="http://schemas.microsoft.com/office/word/2012/wordml" xmlns:w16cex="http://schemas.microsoft.com/office/word/2018/wordml/cex" xmlns:w16cid="http://schemas.microsoft.com/office/word/2016/wordml/cid" xmlns:w16="http://schemas.microsoft.com/office/word/2018/wordml" xmlns:w16sdtdh="http://schemas.microsoft.com/office/word/2020/wordml/sdtdatahash" xmlns:w16se="http://schemas.microsoft.com/office/word/2015/wordml/symex" xmlns:wpg="http://schemas.microsoft.com/office/word/2010/wordprocessingGroup" xmlns:wpi="http://schemas.microsoft.com/office/word/2010/wordprocessingInk" xmlns:wne="http://schemas.microsoft.com/office/word/2006/wordml" xmlns:wps="http://schemas.microsoft.com/office/word/2010/wordprocessingShape" mc:Ignorable="w14 w15 w16se w16cid w16 w16cex w16sdtdh wp14">
   <w:body>
     <w:p>
       <w:pPr>
@@ -101,7 +101,10 @@
         <w:t>| </w:t>
       </w:r>
       <w:r>
-        <w:t>09</w:t>
+        <w:t>+63</w:t>
+      </w:r>
+      <w:r>
+        <w:t>9</w:t>
       </w:r>
       <w:r>
         <w:t>1</w:t>
@@ -280,7 +283,10 @@
         <w:t>Strong oral and written skills</w:t>
       </w:r>
       <w:r>
-        <w:t xml:space="preserve"> in English </w:t>
+        <w:t xml:space="preserve"> in English</w:t>
+      </w:r>
+      <w:r>
+        <w:t>, Tagalog, Bisaya, and Hiligaynon</w:t>
       </w:r>
     </w:p>
     <w:p>
@@ -328,16 +334,10 @@
         <w:t>Familiar with programming languages</w:t>
       </w:r>
       <w:r>
-        <w:t xml:space="preserve"> and tools</w:t>
+        <w:t xml:space="preserve"> </w:t>
       </w:r>
       <w:r>
-        <w:t xml:space="preserve"> such as</w:t>
-      </w:r>
-      <w:r>
-        <w:t xml:space="preserve"> Jira,</w:t>
-      </w:r>
-      <w:r>
-        <w:t xml:space="preserve"> </w:t>
+        <w:t xml:space="preserve">such as </w:t>
       </w:r>
       <w:r>
         <w:t xml:space="preserve">8086 </w:t>
@@ -358,13 +358,52 @@
         <w:spacing w:line="276" w:lineRule="auto"/>
       </w:pPr>
       <w:r>
-        <w:t>Skilled in web development languages and tools such as JavaScript,  Wordpress,</w:t>
+        <w:t xml:space="preserve">Skilled in web development languages and </w:t>
+      </w:r>
+      <w:r>
+        <w:t>frameworks</w:t>
+      </w:r>
+      <w:r>
+        <w:t xml:space="preserve"> such as JavaScript,</w:t>
+      </w:r>
+      <w:r>
+        <w:t xml:space="preserve"> React</w:t>
+      </w:r>
+      <w:r>
+        <w:t>JS</w:t>
+      </w:r>
+      <w:r>
+        <w:t>,</w:t>
+      </w:r>
+      <w:r>
+        <w:t xml:space="preserve"> </w:t>
+      </w:r>
+      <w:r>
+        <w:t>WordPress</w:t>
+      </w:r>
+      <w:r>
+        <w:t>,</w:t>
       </w:r>
       <w:r>
         <w:t xml:space="preserve"> PHP,</w:t>
       </w:r>
       <w:r>
-        <w:t xml:space="preserve"> HTML5, Bootstrap, and CSS3</w:t>
+        <w:t xml:space="preserve"> HTML5, Bootstrap,</w:t>
+      </w:r>
+      <w:r>
+        <w:t xml:space="preserve"> Tailwind,</w:t>
+      </w:r>
+      <w:r>
+        <w:t xml:space="preserve"> and CSS3</w:t>
+      </w:r>
+    </w:p>
+    <w:p>
+      <w:pPr>
+        <w:pStyle w:val="ListBullet"/>
+        <w:spacing w:line="276" w:lineRule="auto"/>
+      </w:pPr>
+      <w:r>
+        <w:t>Experience in using Redux for state management</w:t>
       </w:r>
     </w:p>
     <w:p>
@@ -374,6 +413,48 @@
       </w:pPr>
       <w:r>
         <w:t>Experience with relational database system MySQL</w:t>
+      </w:r>
+    </w:p>
+    <w:p>
+      <w:pPr>
+        <w:pStyle w:val="ListBullet"/>
+        <w:spacing w:line="276" w:lineRule="auto"/>
+      </w:pPr>
+      <w:r>
+        <w:t>Experience in utilizing Jira for project management and ticket creation for bugfixes/features</w:t>
+      </w:r>
+    </w:p>
+    <w:p>
+      <w:pPr>
+        <w:pStyle w:val="ListBullet"/>
+        <w:spacing w:line="276" w:lineRule="auto"/>
+      </w:pPr>
+      <w:r>
+        <w:t>Familiar with Clean Coding</w:t>
+      </w:r>
+    </w:p>
+    <w:p>
+      <w:pPr>
+        <w:pStyle w:val="ListBullet"/>
+        <w:spacing w:line="276" w:lineRule="auto"/>
+      </w:pPr>
+      <w:r>
+        <w:t xml:space="preserve">Familiar with </w:t>
+      </w:r>
+      <w:r>
+        <w:t>SOLID Principles of Object-Oriented Design</w:t>
+      </w:r>
+    </w:p>
+    <w:p>
+      <w:pPr>
+        <w:pStyle w:val="ListBullet"/>
+        <w:spacing w:line="276" w:lineRule="auto"/>
+      </w:pPr>
+      <w:r>
+        <w:t>Familiar with Test-Driven Design</w:t>
+      </w:r>
+      <w:r>
+        <w:t xml:space="preserve"> and creating unit tests and test scenarios with Jest</w:t>
       </w:r>
     </w:p>
     <w:p>
@@ -412,7 +493,13 @@
         <w:spacing w:line="276" w:lineRule="auto"/>
       </w:pPr>
       <w:r>
-        <w:t xml:space="preserve">Skilled in </w:t>
+        <w:t>Skilled in</w:t>
+      </w:r>
+      <w:r>
+        <w:t xml:space="preserve"> simple</w:t>
+      </w:r>
+      <w:r>
+        <w:t xml:space="preserve"> </w:t>
       </w:r>
       <w:r>
         <w:t>video editing using Sony Vegas Pro software</w:t>
@@ -455,6 +542,112 @@
         </w:p>
       </w:sdtContent>
     </w:sdt>
+    <w:p>
+      <w:pPr>
+        <w:pStyle w:val="Heading2"/>
+        <w:spacing w:line="276" w:lineRule="auto"/>
+      </w:pPr>
+      <w:r>
+        <w:t>Frontend software engineer | nexity technologies | Feb 15, 2021 – present</w:t>
+      </w:r>
+    </w:p>
+    <w:p>
+      <w:pPr>
+        <w:pStyle w:val="ListBullet"/>
+      </w:pPr>
+      <w:r>
+        <w:t>Primary project was on a Financial Tech web portal for various types</w:t>
+      </w:r>
+      <w:r>
+        <w:t xml:space="preserve"> of</w:t>
+      </w:r>
+      <w:r>
+        <w:t xml:space="preserve"> admins</w:t>
+      </w:r>
+    </w:p>
+    <w:p>
+      <w:pPr>
+        <w:pStyle w:val="ListBullet"/>
+      </w:pPr>
+      <w:r>
+        <w:t>Created testing tool for QA to simu</w:t>
+      </w:r>
+      <w:r>
+        <w:t>l</w:t>
+      </w:r>
+      <w:r>
+        <w:t>ate scenarios for our app or portal</w:t>
+      </w:r>
+    </w:p>
+    <w:p>
+      <w:pPr>
+        <w:pStyle w:val="ListBullet"/>
+      </w:pPr>
+      <w:r>
+        <w:t>Work</w:t>
+      </w:r>
+      <w:r>
+        <w:t>ed</w:t>
+      </w:r>
+      <w:r>
+        <w:t xml:space="preserve"> in a fully remote environment with minimal supervision</w:t>
+      </w:r>
+    </w:p>
+    <w:p>
+      <w:pPr>
+        <w:pStyle w:val="ListBullet"/>
+      </w:pPr>
+      <w:r>
+        <w:t>Spearheaded and created weekly workplan for project deployment to Netlify</w:t>
+      </w:r>
+    </w:p>
+    <w:p>
+      <w:pPr>
+        <w:pStyle w:val="ListBullet"/>
+      </w:pPr>
+      <w:r>
+        <w:t>In charge of starting and ending the Jira sprint board</w:t>
+      </w:r>
+    </w:p>
+    <w:p>
+      <w:pPr>
+        <w:pStyle w:val="ListBullet"/>
+      </w:pPr>
+      <w:r>
+        <w:t>In charge of creating fix versions to be used for current sprint</w:t>
+      </w:r>
+    </w:p>
+    <w:p>
+      <w:pPr>
+        <w:pStyle w:val="ListBullet"/>
+      </w:pPr>
+      <w:r>
+        <w:t>Created reusable frontend components using ReactJS as the framework</w:t>
+      </w:r>
+    </w:p>
+    <w:p>
+      <w:pPr>
+        <w:pStyle w:val="ListBullet"/>
+      </w:pPr>
+      <w:r>
+        <w:t>Utilized Material UI</w:t>
+      </w:r>
+      <w:r>
+        <w:t xml:space="preserve">, </w:t>
+      </w:r>
+      <w:r>
+        <w:t>Fuse</w:t>
+      </w:r>
+      <w:r>
+        <w:t>, and Tailwind</w:t>
+      </w:r>
+      <w:r>
+        <w:t xml:space="preserve"> as the </w:t>
+      </w:r>
+      <w:r>
+        <w:t>primary design library for the user interface</w:t>
+      </w:r>
+    </w:p>
     <w:p>
       <w:pPr>
         <w:pStyle w:val="Heading2"/>
@@ -525,11 +718,10 @@
         <w:pStyle w:val="ListBullet"/>
       </w:pPr>
       <w:r>
-        <w:lastRenderedPageBreak/>
-        <w:t>Responded to client service</w:t>
+        <w:t xml:space="preserve">Responded to client </w:t>
       </w:r>
       <w:r>
-        <w:t>desk</w:t>
+        <w:t>service desk</w:t>
       </w:r>
       <w:r>
         <w:t xml:space="preserve"> requests and changes</w:t>
@@ -561,7 +753,10 @@
         <w:pStyle w:val="ListBullet"/>
       </w:pPr>
       <w:r>
-        <w:t>Designed and Developed web pages for international clients using Wordpress</w:t>
+        <w:t xml:space="preserve">Designed and Developed web pages for international clients using </w:t>
+      </w:r>
+      <w:r>
+        <w:t>WordPress</w:t>
       </w:r>
     </w:p>
     <w:p>
@@ -577,7 +772,13 @@
         <w:pStyle w:val="ListBullet"/>
       </w:pPr>
       <w:r>
-        <w:t xml:space="preserve">Maintained client’s website by keeping Wordpress plugins and features updated and functional </w:t>
+        <w:t xml:space="preserve">Maintained client’s website by keeping </w:t>
+      </w:r>
+      <w:r>
+        <w:t>WordPress</w:t>
+      </w:r>
+      <w:r>
+        <w:t xml:space="preserve"> plugins and features updated and functional </w:t>
       </w:r>
     </w:p>
     <w:p>
@@ -618,16 +819,7 @@
         <w:pStyle w:val="ListBullet"/>
       </w:pPr>
       <w:r>
-        <w:t>Supervised staff writers in their daily duties such as covering newsworthy events</w:t>
-      </w:r>
-    </w:p>
-    <w:p>
-      <w:pPr>
-        <w:pStyle w:val="Heading2"/>
-        <w:spacing w:line="276" w:lineRule="auto"/>
-      </w:pPr>
-      <w:r>
-        <w:t>staff writer | TOLENTINE STAR | 2016</w:t>
+        <w:t>Wrote news, feature, and literary articles and gathered information through factual research and interviews</w:t>
       </w:r>
     </w:p>
     <w:p>
@@ -635,7 +827,7 @@
         <w:pStyle w:val="ListBullet"/>
       </w:pPr>
       <w:r>
-        <w:t>Wrote news, feature, and literary articles and gathered information through factual research and interviews</w:t>
+        <w:t>Supervised staff writers in their daily duties such as covering newsworthy events</w:t>
       </w:r>
     </w:p>
     <w:p>
@@ -686,6 +878,7 @@
         <w:spacing w:line="276" w:lineRule="auto"/>
       </w:pPr>
       <w:r>
+        <w:lastRenderedPageBreak/>
         <w:t>Freelance Computer Technician</w:t>
       </w:r>
       <w:r>
@@ -761,7 +954,7 @@
 </file>
 
 <file path=word/endnotes.xml><?xml version="1.0" encoding="utf-8"?>
-<w:endnotes xmlns:wpc="http://schemas.microsoft.com/office/word/2010/wordprocessingCanvas" xmlns:cx="http://schemas.microsoft.com/office/drawing/2014/chartex" xmlns:cx1="http://schemas.microsoft.com/office/drawing/2015/9/8/chartex" xmlns:cx2="http://schemas.microsoft.com/office/drawing/2015/10/21/chartex" xmlns:cx3="http://schemas.microsoft.com/office/drawing/2016/5/9/chartex" xmlns:cx4="http://schemas.microsoft.com/office/drawing/2016/5/10/chartex" xmlns:cx5="http://schemas.microsoft.com/office/drawing/2016/5/11/chartex" xmlns:cx6="http://schemas.microsoft.com/office/drawing/2016/5/12/chartex" xmlns:cx7="http://schemas.microsoft.com/office/drawing/2016/5/13/chartex" xmlns:cx8="http://schemas.microsoft.com/office/drawing/2016/5/14/chartex" xmlns:mc="http://schemas.openxmlformats.org/markup-compatibility/2006" xmlns:aink="http://schemas.microsoft.com/office/drawing/2016/ink" xmlns:am3d="http://schemas.microsoft.com/office/drawing/2017/model3d" xmlns:o="urn:schemas-microsoft-com:office:office" xmlns:r="http://schemas.openxmlformats.org/officeDocument/2006/relationships" xmlns:m="http://schemas.openxmlformats.org/officeDocument/2006/math" xmlns:v="urn:schemas-microsoft-com:vml" xmlns:wp14="http://schemas.microsoft.com/office/word/2010/wordprocessingDrawing" xmlns:wp="http://schemas.openxmlformats.org/drawingml/2006/wordprocessingDrawing" xmlns:w10="urn:schemas-microsoft-com:office:word" xmlns:w="http://schemas.openxmlformats.org/wordprocessingml/2006/main" xmlns:w14="http://schemas.microsoft.com/office/word/2010/wordml" xmlns:w15="http://schemas.microsoft.com/office/word/2012/wordml" xmlns:w16cex="http://schemas.microsoft.com/office/word/2018/wordml/cex" xmlns:w16cid="http://schemas.microsoft.com/office/word/2016/wordml/cid" xmlns:w16="http://schemas.microsoft.com/office/word/2018/wordml" xmlns:w16se="http://schemas.microsoft.com/office/word/2015/wordml/symex" xmlns:wpg="http://schemas.microsoft.com/office/word/2010/wordprocessingGroup" xmlns:wpi="http://schemas.microsoft.com/office/word/2010/wordprocessingInk" xmlns:wne="http://schemas.microsoft.com/office/word/2006/wordml" xmlns:wps="http://schemas.microsoft.com/office/word/2010/wordprocessingShape" mc:Ignorable="w14 w15 w16se w16cid w16 w16cex wp14">
+<w:endnotes xmlns:wpc="http://schemas.microsoft.com/office/word/2010/wordprocessingCanvas" xmlns:cx="http://schemas.microsoft.com/office/drawing/2014/chartex" xmlns:cx1="http://schemas.microsoft.com/office/drawing/2015/9/8/chartex" xmlns:cx2="http://schemas.microsoft.com/office/drawing/2015/10/21/chartex" xmlns:cx3="http://schemas.microsoft.com/office/drawing/2016/5/9/chartex" xmlns:cx4="http://schemas.microsoft.com/office/drawing/2016/5/10/chartex" xmlns:cx5="http://schemas.microsoft.com/office/drawing/2016/5/11/chartex" xmlns:cx6="http://schemas.microsoft.com/office/drawing/2016/5/12/chartex" xmlns:cx7="http://schemas.microsoft.com/office/drawing/2016/5/13/chartex" xmlns:cx8="http://schemas.microsoft.com/office/drawing/2016/5/14/chartex" xmlns:mc="http://schemas.openxmlformats.org/markup-compatibility/2006" xmlns:aink="http://schemas.microsoft.com/office/drawing/2016/ink" xmlns:am3d="http://schemas.microsoft.com/office/drawing/2017/model3d" xmlns:o="urn:schemas-microsoft-com:office:office" xmlns:r="http://schemas.openxmlformats.org/officeDocument/2006/relationships" xmlns:m="http://schemas.openxmlformats.org/officeDocument/2006/math" xmlns:v="urn:schemas-microsoft-com:vml" xmlns:wp14="http://schemas.microsoft.com/office/word/2010/wordprocessingDrawing" xmlns:wp="http://schemas.openxmlformats.org/drawingml/2006/wordprocessingDrawing" xmlns:w10="urn:schemas-microsoft-com:office:word" xmlns:w="http://schemas.openxmlformats.org/wordprocessingml/2006/main" xmlns:w14="http://schemas.microsoft.com/office/word/2010/wordml" xmlns:w15="http://schemas.microsoft.com/office/word/2012/wordml" xmlns:w16cex="http://schemas.microsoft.com/office/word/2018/wordml/cex" xmlns:w16cid="http://schemas.microsoft.com/office/word/2016/wordml/cid" xmlns:w16="http://schemas.microsoft.com/office/word/2018/wordml" xmlns:w16sdtdh="http://schemas.microsoft.com/office/word/2020/wordml/sdtdatahash" xmlns:w16se="http://schemas.microsoft.com/office/word/2015/wordml/symex" xmlns:wpg="http://schemas.microsoft.com/office/word/2010/wordprocessingGroup" xmlns:wpi="http://schemas.microsoft.com/office/word/2010/wordprocessingInk" xmlns:wne="http://schemas.microsoft.com/office/word/2006/wordml" xmlns:wps="http://schemas.microsoft.com/office/word/2010/wordprocessingShape" mc:Ignorable="w14 w15 w16se w16cid w16 w16cex w16sdtdh wp14">
   <w:endnote w:type="separator" w:id="-1">
     <w:p>
       <w:pPr>
@@ -786,7 +979,7 @@
 </file>
 
 <file path=word/footer1.xml><?xml version="1.0" encoding="utf-8"?>
-<w:ftr xmlns:wpc="http://schemas.microsoft.com/office/word/2010/wordprocessingCanvas" xmlns:cx="http://schemas.microsoft.com/office/drawing/2014/chartex" xmlns:cx1="http://schemas.microsoft.com/office/drawing/2015/9/8/chartex" xmlns:cx2="http://schemas.microsoft.com/office/drawing/2015/10/21/chartex" xmlns:cx3="http://schemas.microsoft.com/office/drawing/2016/5/9/chartex" xmlns:cx4="http://schemas.microsoft.com/office/drawing/2016/5/10/chartex" xmlns:cx5="http://schemas.microsoft.com/office/drawing/2016/5/11/chartex" xmlns:cx6="http://schemas.microsoft.com/office/drawing/2016/5/12/chartex" xmlns:cx7="http://schemas.microsoft.com/office/drawing/2016/5/13/chartex" xmlns:cx8="http://schemas.microsoft.com/office/drawing/2016/5/14/chartex" xmlns:mc="http://schemas.openxmlformats.org/markup-compatibility/2006" xmlns:aink="http://schemas.microsoft.com/office/drawing/2016/ink" xmlns:am3d="http://schemas.microsoft.com/office/drawing/2017/model3d" xmlns:o="urn:schemas-microsoft-com:office:office" xmlns:r="http://schemas.openxmlformats.org/officeDocument/2006/relationships" xmlns:m="http://schemas.openxmlformats.org/officeDocument/2006/math" xmlns:v="urn:schemas-microsoft-com:vml" xmlns:wp14="http://schemas.microsoft.com/office/word/2010/wordprocessingDrawing" xmlns:wp="http://schemas.openxmlformats.org/drawingml/2006/wordprocessingDrawing" xmlns:w10="urn:schemas-microsoft-com:office:word" xmlns:w="http://schemas.openxmlformats.org/wordprocessingml/2006/main" xmlns:w14="http://schemas.microsoft.com/office/word/2010/wordml" xmlns:w15="http://schemas.microsoft.com/office/word/2012/wordml" xmlns:w16cex="http://schemas.microsoft.com/office/word/2018/wordml/cex" xmlns:w16cid="http://schemas.microsoft.com/office/word/2016/wordml/cid" xmlns:w16="http://schemas.microsoft.com/office/word/2018/wordml" xmlns:w16se="http://schemas.microsoft.com/office/word/2015/wordml/symex" xmlns:wpg="http://schemas.microsoft.com/office/word/2010/wordprocessingGroup" xmlns:wpi="http://schemas.microsoft.com/office/word/2010/wordprocessingInk" xmlns:wne="http://schemas.microsoft.com/office/word/2006/wordml" xmlns:wps="http://schemas.microsoft.com/office/word/2010/wordprocessingShape" mc:Ignorable="w14 w15 w16se w16cid w16 w16cex wp14">
+<w:ftr xmlns:wpc="http://schemas.microsoft.com/office/word/2010/wordprocessingCanvas" xmlns:cx="http://schemas.microsoft.com/office/drawing/2014/chartex" xmlns:cx1="http://schemas.microsoft.com/office/drawing/2015/9/8/chartex" xmlns:cx2="http://schemas.microsoft.com/office/drawing/2015/10/21/chartex" xmlns:cx3="http://schemas.microsoft.com/office/drawing/2016/5/9/chartex" xmlns:cx4="http://schemas.microsoft.com/office/drawing/2016/5/10/chartex" xmlns:cx5="http://schemas.microsoft.com/office/drawing/2016/5/11/chartex" xmlns:cx6="http://schemas.microsoft.com/office/drawing/2016/5/12/chartex" xmlns:cx7="http://schemas.microsoft.com/office/drawing/2016/5/13/chartex" xmlns:cx8="http://schemas.microsoft.com/office/drawing/2016/5/14/chartex" xmlns:mc="http://schemas.openxmlformats.org/markup-compatibility/2006" xmlns:aink="http://schemas.microsoft.com/office/drawing/2016/ink" xmlns:am3d="http://schemas.microsoft.com/office/drawing/2017/model3d" xmlns:o="urn:schemas-microsoft-com:office:office" xmlns:r="http://schemas.openxmlformats.org/officeDocument/2006/relationships" xmlns:m="http://schemas.openxmlformats.org/officeDocument/2006/math" xmlns:v="urn:schemas-microsoft-com:vml" xmlns:wp14="http://schemas.microsoft.com/office/word/2010/wordprocessingDrawing" xmlns:wp="http://schemas.openxmlformats.org/drawingml/2006/wordprocessingDrawing" xmlns:w10="urn:schemas-microsoft-com:office:word" xmlns:w="http://schemas.openxmlformats.org/wordprocessingml/2006/main" xmlns:w14="http://schemas.microsoft.com/office/word/2010/wordml" xmlns:w15="http://schemas.microsoft.com/office/word/2012/wordml" xmlns:w16cex="http://schemas.microsoft.com/office/word/2018/wordml/cex" xmlns:w16cid="http://schemas.microsoft.com/office/word/2016/wordml/cid" xmlns:w16="http://schemas.microsoft.com/office/word/2018/wordml" xmlns:w16sdtdh="http://schemas.microsoft.com/office/word/2020/wordml/sdtdatahash" xmlns:w16se="http://schemas.microsoft.com/office/word/2015/wordml/symex" xmlns:wpg="http://schemas.microsoft.com/office/word/2010/wordprocessingGroup" xmlns:wpi="http://schemas.microsoft.com/office/word/2010/wordprocessingInk" xmlns:wne="http://schemas.microsoft.com/office/word/2006/wordml" xmlns:wps="http://schemas.microsoft.com/office/word/2010/wordprocessingShape" mc:Ignorable="w14 w15 w16se w16cid w16 w16cex w16sdtdh wp14">
   <w:sdt>
     <w:sdtPr>
       <w:id w:val="-1341617930"/>
@@ -833,7 +1026,7 @@
 </file>
 
 <file path=word/footnotes.xml><?xml version="1.0" encoding="utf-8"?>
-<w:footnotes xmlns:wpc="http://schemas.microsoft.com/office/word/2010/wordprocessingCanvas" xmlns:cx="http://schemas.microsoft.com/office/drawing/2014/chartex" xmlns:cx1="http://schemas.microsoft.com/office/drawing/2015/9/8/chartex" xmlns:cx2="http://schemas.microsoft.com/office/drawing/2015/10/21/chartex" xmlns:cx3="http://schemas.microsoft.com/office/drawing/2016/5/9/chartex" xmlns:cx4="http://schemas.microsoft.com/office/drawing/2016/5/10/chartex" xmlns:cx5="http://schemas.microsoft.com/office/drawing/2016/5/11/chartex" xmlns:cx6="http://schemas.microsoft.com/office/drawing/2016/5/12/chartex" xmlns:cx7="http://schemas.microsoft.com/office/drawing/2016/5/13/chartex" xmlns:cx8="http://schemas.microsoft.com/office/drawing/2016/5/14/chartex" xmlns:mc="http://schemas.openxmlformats.org/markup-compatibility/2006" xmlns:aink="http://schemas.microsoft.com/office/drawing/2016/ink" xmlns:am3d="http://schemas.microsoft.com/office/drawing/2017/model3d" xmlns:o="urn:schemas-microsoft-com:office:office" xmlns:r="http://schemas.openxmlformats.org/officeDocument/2006/relationships" xmlns:m="http://schemas.openxmlformats.org/officeDocument/2006/math" xmlns:v="urn:schemas-microsoft-com:vml" xmlns:wp14="http://schemas.microsoft.com/office/word/2010/wordprocessingDrawing" xmlns:wp="http://schemas.openxmlformats.org/drawingml/2006/wordprocessingDrawing" xmlns:w10="urn:schemas-microsoft-com:office:word" xmlns:w="http://schemas.openxmlformats.org/wordprocessingml/2006/main" xmlns:w14="http://schemas.microsoft.com/office/word/2010/wordml" xmlns:w15="http://schemas.microsoft.com/office/word/2012/wordml" xmlns:w16cex="http://schemas.microsoft.com/office/word/2018/wordml/cex" xmlns:w16cid="http://schemas.microsoft.com/office/word/2016/wordml/cid" xmlns:w16="http://schemas.microsoft.com/office/word/2018/wordml" xmlns:w16se="http://schemas.microsoft.com/office/word/2015/wordml/symex" xmlns:wpg="http://schemas.microsoft.com/office/word/2010/wordprocessingGroup" xmlns:wpi="http://schemas.microsoft.com/office/word/2010/wordprocessingInk" xmlns:wne="http://schemas.microsoft.com/office/word/2006/wordml" xmlns:wps="http://schemas.microsoft.com/office/word/2010/wordprocessingShape" mc:Ignorable="w14 w15 w16se w16cid w16 w16cex wp14">
+<w:footnotes xmlns:wpc="http://schemas.microsoft.com/office/word/2010/wordprocessingCanvas" xmlns:cx="http://schemas.microsoft.com/office/drawing/2014/chartex" xmlns:cx1="http://schemas.microsoft.com/office/drawing/2015/9/8/chartex" xmlns:cx2="http://schemas.microsoft.com/office/drawing/2015/10/21/chartex" xmlns:cx3="http://schemas.microsoft.com/office/drawing/2016/5/9/chartex" xmlns:cx4="http://schemas.microsoft.com/office/drawing/2016/5/10/chartex" xmlns:cx5="http://schemas.microsoft.com/office/drawing/2016/5/11/chartex" xmlns:cx6="http://schemas.microsoft.com/office/drawing/2016/5/12/chartex" xmlns:cx7="http://schemas.microsoft.com/office/drawing/2016/5/13/chartex" xmlns:cx8="http://schemas.microsoft.com/office/drawing/2016/5/14/chartex" xmlns:mc="http://schemas.openxmlformats.org/markup-compatibility/2006" xmlns:aink="http://schemas.microsoft.com/office/drawing/2016/ink" xmlns:am3d="http://schemas.microsoft.com/office/drawing/2017/model3d" xmlns:o="urn:schemas-microsoft-com:office:office" xmlns:r="http://schemas.openxmlformats.org/officeDocument/2006/relationships" xmlns:m="http://schemas.openxmlformats.org/officeDocument/2006/math" xmlns:v="urn:schemas-microsoft-com:vml" xmlns:wp14="http://schemas.microsoft.com/office/word/2010/wordprocessingDrawing" xmlns:wp="http://schemas.openxmlformats.org/drawingml/2006/wordprocessingDrawing" xmlns:w10="urn:schemas-microsoft-com:office:word" xmlns:w="http://schemas.openxmlformats.org/wordprocessingml/2006/main" xmlns:w14="http://schemas.microsoft.com/office/word/2010/wordml" xmlns:w15="http://schemas.microsoft.com/office/word/2012/wordml" xmlns:w16cex="http://schemas.microsoft.com/office/word/2018/wordml/cex" xmlns:w16cid="http://schemas.microsoft.com/office/word/2016/wordml/cid" xmlns:w16="http://schemas.microsoft.com/office/word/2018/wordml" xmlns:w16sdtdh="http://schemas.microsoft.com/office/word/2020/wordml/sdtdatahash" xmlns:w16se="http://schemas.microsoft.com/office/word/2015/wordml/symex" xmlns:wpg="http://schemas.microsoft.com/office/word/2010/wordprocessingGroup" xmlns:wpi="http://schemas.microsoft.com/office/word/2010/wordprocessingInk" xmlns:wne="http://schemas.microsoft.com/office/word/2006/wordml" xmlns:wps="http://schemas.microsoft.com/office/word/2010/wordprocessingShape" mc:Ignorable="w14 w15 w16se w16cid w16 w16cex w16sdtdh wp14">
   <w:footnote w:type="separator" w:id="-1">
     <w:p>
       <w:pPr>
@@ -858,7 +1051,7 @@
 </file>
 
 <file path=word/numbering.xml><?xml version="1.0" encoding="utf-8"?>
-<w:numbering xmlns:wpc="http://schemas.microsoft.com/office/word/2010/wordprocessingCanvas" xmlns:cx="http://schemas.microsoft.com/office/drawing/2014/chartex" xmlns:cx1="http://schemas.microsoft.com/office/drawing/2015/9/8/chartex" xmlns:cx2="http://schemas.microsoft.com/office/drawing/2015/10/21/chartex" xmlns:cx3="http://schemas.microsoft.com/office/drawing/2016/5/9/chartex" xmlns:cx4="http://schemas.microsoft.com/office/drawing/2016/5/10/chartex" xmlns:cx5="http://schemas.microsoft.com/office/drawing/2016/5/11/chartex" xmlns:cx6="http://schemas.microsoft.com/office/drawing/2016/5/12/chartex" xmlns:cx7="http://schemas.microsoft.com/office/drawing/2016/5/13/chartex" xmlns:cx8="http://schemas.microsoft.com/office/drawing/2016/5/14/chartex" xmlns:mc="http://schemas.openxmlformats.org/markup-compatibility/2006" xmlns:aink="http://schemas.microsoft.com/office/drawing/2016/ink" xmlns:am3d="http://schemas.microsoft.com/office/drawing/2017/model3d" xmlns:o="urn:schemas-microsoft-com:office:office" xmlns:r="http://schemas.openxmlformats.org/officeDocument/2006/relationships" xmlns:m="http://schemas.openxmlformats.org/officeDocument/2006/math" xmlns:v="urn:schemas-microsoft-com:vml" xmlns:wp14="http://schemas.microsoft.com/office/word/2010/wordprocessingDrawing" xmlns:wp="http://schemas.openxmlformats.org/drawingml/2006/wordprocessingDrawing" xmlns:w10="urn:schemas-microsoft-com:office:word" xmlns:w="http://schemas.openxmlformats.org/wordprocessingml/2006/main" xmlns:w14="http://schemas.microsoft.com/office/word/2010/wordml" xmlns:w15="http://schemas.microsoft.com/office/word/2012/wordml" xmlns:w16cex="http://schemas.microsoft.com/office/word/2018/wordml/cex" xmlns:w16cid="http://schemas.microsoft.com/office/word/2016/wordml/cid" xmlns:w16="http://schemas.microsoft.com/office/word/2018/wordml" xmlns:w16se="http://schemas.microsoft.com/office/word/2015/wordml/symex" xmlns:wpg="http://schemas.microsoft.com/office/word/2010/wordprocessingGroup" xmlns:wpi="http://schemas.microsoft.com/office/word/2010/wordprocessingInk" xmlns:wne="http://schemas.microsoft.com/office/word/2006/wordml" xmlns:wps="http://schemas.microsoft.com/office/word/2010/wordprocessingShape" mc:Ignorable="w14 w15 w16se w16cid w16 w16cex wp14">
+<w:numbering xmlns:wpc="http://schemas.microsoft.com/office/word/2010/wordprocessingCanvas" xmlns:cx="http://schemas.microsoft.com/office/drawing/2014/chartex" xmlns:cx1="http://schemas.microsoft.com/office/drawing/2015/9/8/chartex" xmlns:cx2="http://schemas.microsoft.com/office/drawing/2015/10/21/chartex" xmlns:cx3="http://schemas.microsoft.com/office/drawing/2016/5/9/chartex" xmlns:cx4="http://schemas.microsoft.com/office/drawing/2016/5/10/chartex" xmlns:cx5="http://schemas.microsoft.com/office/drawing/2016/5/11/chartex" xmlns:cx6="http://schemas.microsoft.com/office/drawing/2016/5/12/chartex" xmlns:cx7="http://schemas.microsoft.com/office/drawing/2016/5/13/chartex" xmlns:cx8="http://schemas.microsoft.com/office/drawing/2016/5/14/chartex" xmlns:mc="http://schemas.openxmlformats.org/markup-compatibility/2006" xmlns:aink="http://schemas.microsoft.com/office/drawing/2016/ink" xmlns:am3d="http://schemas.microsoft.com/office/drawing/2017/model3d" xmlns:o="urn:schemas-microsoft-com:office:office" xmlns:r="http://schemas.openxmlformats.org/officeDocument/2006/relationships" xmlns:m="http://schemas.openxmlformats.org/officeDocument/2006/math" xmlns:v="urn:schemas-microsoft-com:vml" xmlns:wp14="http://schemas.microsoft.com/office/word/2010/wordprocessingDrawing" xmlns:wp="http://schemas.openxmlformats.org/drawingml/2006/wordprocessingDrawing" xmlns:w10="urn:schemas-microsoft-com:office:word" xmlns:w="http://schemas.openxmlformats.org/wordprocessingml/2006/main" xmlns:w14="http://schemas.microsoft.com/office/word/2010/wordml" xmlns:w15="http://schemas.microsoft.com/office/word/2012/wordml" xmlns:w16cex="http://schemas.microsoft.com/office/word/2018/wordml/cex" xmlns:w16cid="http://schemas.microsoft.com/office/word/2016/wordml/cid" xmlns:w16="http://schemas.microsoft.com/office/word/2018/wordml" xmlns:w16sdtdh="http://schemas.microsoft.com/office/word/2020/wordml/sdtdatahash" xmlns:w16se="http://schemas.microsoft.com/office/word/2015/wordml/symex" xmlns:wpg="http://schemas.microsoft.com/office/word/2010/wordprocessingGroup" xmlns:wpi="http://schemas.microsoft.com/office/word/2010/wordprocessingInk" xmlns:wne="http://schemas.microsoft.com/office/word/2006/wordml" xmlns:wps="http://schemas.microsoft.com/office/word/2010/wordprocessingShape" mc:Ignorable="w14 w15 w16se w16cid w16 w16cex w16sdtdh wp14">
   <w:abstractNum w:abstractNumId="0" w15:restartNumberingAfterBreak="0">
     <w:nsid w:val="FFFFFF7C"/>
     <w:multiLevelType w:val="singleLevel"/>
@@ -2893,7 +3086,7 @@
 </file>
 
 <file path=word/styles.xml><?xml version="1.0" encoding="utf-8"?>
-<w:styles xmlns:mc="http://schemas.openxmlformats.org/markup-compatibility/2006" xmlns:r="http://schemas.openxmlformats.org/officeDocument/2006/relationships" xmlns:w="http://schemas.openxmlformats.org/wordprocessingml/2006/main" xmlns:w14="http://schemas.microsoft.com/office/word/2010/wordml" xmlns:w15="http://schemas.microsoft.com/office/word/2012/wordml" xmlns:w16cex="http://schemas.microsoft.com/office/word/2018/wordml/cex" xmlns:w16cid="http://schemas.microsoft.com/office/word/2016/wordml/cid" xmlns:w16="http://schemas.microsoft.com/office/word/2018/wordml" xmlns:w16se="http://schemas.microsoft.com/office/word/2015/wordml/symex" mc:Ignorable="w14 w15 w16se w16cid w16 w16cex">
+<w:styles xmlns:mc="http://schemas.openxmlformats.org/markup-compatibility/2006" xmlns:r="http://schemas.openxmlformats.org/officeDocument/2006/relationships" xmlns:w="http://schemas.openxmlformats.org/wordprocessingml/2006/main" xmlns:w14="http://schemas.microsoft.com/office/word/2010/wordml" xmlns:w15="http://schemas.microsoft.com/office/word/2012/wordml" xmlns:w16cex="http://schemas.microsoft.com/office/word/2018/wordml/cex" xmlns:w16cid="http://schemas.microsoft.com/office/word/2016/wordml/cid" xmlns:w16="http://schemas.microsoft.com/office/word/2018/wordml" xmlns:w16sdtdh="http://schemas.microsoft.com/office/word/2020/wordml/sdtdatahash" xmlns:w16se="http://schemas.microsoft.com/office/word/2015/wordml/symex" mc:Ignorable="w14 w15 w16se w16cid w16 w16cex w16sdtdh">
   <w:docDefaults>
     <w:rPrDefault>
       <w:rPr>
@@ -28310,7 +28503,7 @@
 </file>
 
 <file path=word/glossary/document.xml><?xml version="1.0" encoding="utf-8"?>
-<w:glossaryDocument xmlns:wpc="http://schemas.microsoft.com/office/word/2010/wordprocessingCanvas" xmlns:cx="http://schemas.microsoft.com/office/drawing/2014/chartex" xmlns:cx1="http://schemas.microsoft.com/office/drawing/2015/9/8/chartex" xmlns:cx2="http://schemas.microsoft.com/office/drawing/2015/10/21/chartex" xmlns:cx3="http://schemas.microsoft.com/office/drawing/2016/5/9/chartex" xmlns:cx4="http://schemas.microsoft.com/office/drawing/2016/5/10/chartex" xmlns:cx5="http://schemas.microsoft.com/office/drawing/2016/5/11/chartex" xmlns:cx6="http://schemas.microsoft.com/office/drawing/2016/5/12/chartex" xmlns:cx7="http://schemas.microsoft.com/office/drawing/2016/5/13/chartex" xmlns:cx8="http://schemas.microsoft.com/office/drawing/2016/5/14/chartex" xmlns:mc="http://schemas.openxmlformats.org/markup-compatibility/2006" xmlns:aink="http://schemas.microsoft.com/office/drawing/2016/ink" xmlns:am3d="http://schemas.microsoft.com/office/drawing/2017/model3d" xmlns:o="urn:schemas-microsoft-com:office:office" xmlns:r="http://schemas.openxmlformats.org/officeDocument/2006/relationships" xmlns:m="http://schemas.openxmlformats.org/officeDocument/2006/math" xmlns:v="urn:schemas-microsoft-com:vml" xmlns:wp14="http://schemas.microsoft.com/office/word/2010/wordprocessingDrawing" xmlns:wp="http://schemas.openxmlformats.org/drawingml/2006/wordprocessingDrawing" xmlns:w10="urn:schemas-microsoft-com:office:word" xmlns:w="http://schemas.openxmlformats.org/wordprocessingml/2006/main" xmlns:w14="http://schemas.microsoft.com/office/word/2010/wordml" xmlns:w15="http://schemas.microsoft.com/office/word/2012/wordml" xmlns:w16cex="http://schemas.microsoft.com/office/word/2018/wordml/cex" xmlns:w16cid="http://schemas.microsoft.com/office/word/2016/wordml/cid" xmlns:w16="http://schemas.microsoft.com/office/word/2018/wordml" xmlns:w16se="http://schemas.microsoft.com/office/word/2015/wordml/symex" xmlns:wpg="http://schemas.microsoft.com/office/word/2010/wordprocessingGroup" xmlns:wpi="http://schemas.microsoft.com/office/word/2010/wordprocessingInk" xmlns:wne="http://schemas.microsoft.com/office/word/2006/wordml" xmlns:wps="http://schemas.microsoft.com/office/word/2010/wordprocessingShape" mc:Ignorable="w14 w15 w16se w16cid w16 w16cex wp14">
+<w:glossaryDocument xmlns:wpc="http://schemas.microsoft.com/office/word/2010/wordprocessingCanvas" xmlns:cx="http://schemas.microsoft.com/office/drawing/2014/chartex" xmlns:cx1="http://schemas.microsoft.com/office/drawing/2015/9/8/chartex" xmlns:cx2="http://schemas.microsoft.com/office/drawing/2015/10/21/chartex" xmlns:cx3="http://schemas.microsoft.com/office/drawing/2016/5/9/chartex" xmlns:cx4="http://schemas.microsoft.com/office/drawing/2016/5/10/chartex" xmlns:cx5="http://schemas.microsoft.com/office/drawing/2016/5/11/chartex" xmlns:cx6="http://schemas.microsoft.com/office/drawing/2016/5/12/chartex" xmlns:cx7="http://schemas.microsoft.com/office/drawing/2016/5/13/chartex" xmlns:cx8="http://schemas.microsoft.com/office/drawing/2016/5/14/chartex" xmlns:mc="http://schemas.openxmlformats.org/markup-compatibility/2006" xmlns:aink="http://schemas.microsoft.com/office/drawing/2016/ink" xmlns:am3d="http://schemas.microsoft.com/office/drawing/2017/model3d" xmlns:o="urn:schemas-microsoft-com:office:office" xmlns:r="http://schemas.openxmlformats.org/officeDocument/2006/relationships" xmlns:m="http://schemas.openxmlformats.org/officeDocument/2006/math" xmlns:v="urn:schemas-microsoft-com:vml" xmlns:wp14="http://schemas.microsoft.com/office/word/2010/wordprocessingDrawing" xmlns:wp="http://schemas.openxmlformats.org/drawingml/2006/wordprocessingDrawing" xmlns:w10="urn:schemas-microsoft-com:office:word" xmlns:w="http://schemas.openxmlformats.org/wordprocessingml/2006/main" xmlns:w14="http://schemas.microsoft.com/office/word/2010/wordml" xmlns:w15="http://schemas.microsoft.com/office/word/2012/wordml" xmlns:w16cex="http://schemas.microsoft.com/office/word/2018/wordml/cex" xmlns:w16cid="http://schemas.microsoft.com/office/word/2016/wordml/cid" xmlns:w16="http://schemas.microsoft.com/office/word/2018/wordml" xmlns:w16sdtdh="http://schemas.microsoft.com/office/word/2020/wordml/sdtdatahash" xmlns:w16se="http://schemas.microsoft.com/office/word/2015/wordml/symex" xmlns:wpg="http://schemas.microsoft.com/office/word/2010/wordprocessingGroup" xmlns:wpi="http://schemas.microsoft.com/office/word/2010/wordprocessingInk" xmlns:wne="http://schemas.microsoft.com/office/word/2006/wordml" xmlns:wps="http://schemas.microsoft.com/office/word/2010/wordprocessingShape" mc:Ignorable="w14 w15 w16se w16cid w16 w16cex w16sdtdh wp14">
   <w:docParts>
     <w:docPart>
       <w:docPartPr>
@@ -28447,7 +28640,7 @@
 </file>
 
 <file path=word/glossary/fontTable.xml><?xml version="1.0" encoding="utf-8"?>
-<w:fonts xmlns:mc="http://schemas.openxmlformats.org/markup-compatibility/2006" xmlns:r="http://schemas.openxmlformats.org/officeDocument/2006/relationships" xmlns:w="http://schemas.openxmlformats.org/wordprocessingml/2006/main" xmlns:w14="http://schemas.microsoft.com/office/word/2010/wordml" xmlns:w15="http://schemas.microsoft.com/office/word/2012/wordml" xmlns:w16cex="http://schemas.microsoft.com/office/word/2018/wordml/cex" xmlns:w16cid="http://schemas.microsoft.com/office/word/2016/wordml/cid" xmlns:w16="http://schemas.microsoft.com/office/word/2018/wordml" xmlns:w16se="http://schemas.microsoft.com/office/word/2015/wordml/symex" mc:Ignorable="w14 w15 w16se w16cid w16 w16cex">
+<w:fonts xmlns:mc="http://schemas.openxmlformats.org/markup-compatibility/2006" xmlns:r="http://schemas.openxmlformats.org/officeDocument/2006/relationships" xmlns:w="http://schemas.openxmlformats.org/wordprocessingml/2006/main" xmlns:w14="http://schemas.microsoft.com/office/word/2010/wordml" xmlns:w15="http://schemas.microsoft.com/office/word/2012/wordml" xmlns:w16cex="http://schemas.microsoft.com/office/word/2018/wordml/cex" xmlns:w16cid="http://schemas.microsoft.com/office/word/2016/wordml/cid" xmlns:w16="http://schemas.microsoft.com/office/word/2018/wordml" xmlns:w16sdtdh="http://schemas.microsoft.com/office/word/2020/wordml/sdtdatahash" xmlns:w16se="http://schemas.microsoft.com/office/word/2015/wordml/symex" mc:Ignorable="w14 w15 w16se w16cid w16 w16cex w16sdtdh">
   <w:font w:name="Symbol">
     <w:panose1 w:val="05050102010706020507"/>
     <w:charset w:val="02"/>
@@ -28531,7 +28724,7 @@
 </file>
 
 <file path=word/glossary/settings.xml><?xml version="1.0" encoding="utf-8"?>
-<w:settings xmlns:mc="http://schemas.openxmlformats.org/markup-compatibility/2006" xmlns:o="urn:schemas-microsoft-com:office:office" xmlns:r="http://schemas.openxmlformats.org/officeDocument/2006/relationships" xmlns:m="http://schemas.openxmlformats.org/officeDocument/2006/math" xmlns:v="urn:schemas-microsoft-com:vml" xmlns:w10="urn:schemas-microsoft-com:office:word" xmlns:w="http://schemas.openxmlformats.org/wordprocessingml/2006/main" xmlns:w14="http://schemas.microsoft.com/office/word/2010/wordml" xmlns:w15="http://schemas.microsoft.com/office/word/2012/wordml" xmlns:w16cex="http://schemas.microsoft.com/office/word/2018/wordml/cex" xmlns:w16cid="http://schemas.microsoft.com/office/word/2016/wordml/cid" xmlns:w16="http://schemas.microsoft.com/office/word/2018/wordml" xmlns:w16se="http://schemas.microsoft.com/office/word/2015/wordml/symex" xmlns:sl="http://schemas.openxmlformats.org/schemaLibrary/2006/main" mc:Ignorable="w14 w15 w16se w16cid w16 w16cex">
+<w:settings xmlns:mc="http://schemas.openxmlformats.org/markup-compatibility/2006" xmlns:o="urn:schemas-microsoft-com:office:office" xmlns:r="http://schemas.openxmlformats.org/officeDocument/2006/relationships" xmlns:m="http://schemas.openxmlformats.org/officeDocument/2006/math" xmlns:v="urn:schemas-microsoft-com:vml" xmlns:w10="urn:schemas-microsoft-com:office:word" xmlns:w="http://schemas.openxmlformats.org/wordprocessingml/2006/main" xmlns:w14="http://schemas.microsoft.com/office/word/2010/wordml" xmlns:w15="http://schemas.microsoft.com/office/word/2012/wordml" xmlns:w16cex="http://schemas.microsoft.com/office/word/2018/wordml/cex" xmlns:w16cid="http://schemas.microsoft.com/office/word/2016/wordml/cid" xmlns:w16="http://schemas.microsoft.com/office/word/2018/wordml" xmlns:w16sdtdh="http://schemas.microsoft.com/office/word/2020/wordml/sdtdatahash" xmlns:w16se="http://schemas.microsoft.com/office/word/2015/wordml/symex" xmlns:sl="http://schemas.openxmlformats.org/schemaLibrary/2006/main" mc:Ignorable="w14 w15 w16se w16cid w16 w16cex w16sdtdh">
   <w:view w:val="normal"/>
   <w:defaultTabStop w:val="720"/>
   <w:characterSpacingControl w:val="doNotCompress"/>
@@ -28547,6 +28740,7 @@
   <w:rsids>
     <w:rsidRoot w:val="009B77A8"/>
     <w:rsid w:val="001F2993"/>
+    <w:rsid w:val="00272518"/>
     <w:rsid w:val="002B7D30"/>
     <w:rsid w:val="002E42FC"/>
     <w:rsid w:val="0040727F"/>
@@ -28565,6 +28759,7 @@
     <w:rsid w:val="00AD182C"/>
     <w:rsid w:val="00AE3BAB"/>
     <w:rsid w:val="00B7749E"/>
+    <w:rsid w:val="00C34FA8"/>
     <w:rsid w:val="00C73A5E"/>
     <w:rsid w:val="00D2522D"/>
     <w:rsid w:val="00D85C36"/>
@@ -28595,7 +28790,7 @@
 </file>
 
 <file path=word/glossary/styles.xml><?xml version="1.0" encoding="utf-8"?>
-<w:styles xmlns:mc="http://schemas.openxmlformats.org/markup-compatibility/2006" xmlns:r="http://schemas.openxmlformats.org/officeDocument/2006/relationships" xmlns:w="http://schemas.openxmlformats.org/wordprocessingml/2006/main" xmlns:w14="http://schemas.microsoft.com/office/word/2010/wordml" xmlns:w15="http://schemas.microsoft.com/office/word/2012/wordml" xmlns:w16cex="http://schemas.microsoft.com/office/word/2018/wordml/cex" xmlns:w16cid="http://schemas.microsoft.com/office/word/2016/wordml/cid" xmlns:w16="http://schemas.microsoft.com/office/word/2018/wordml" xmlns:w16se="http://schemas.microsoft.com/office/word/2015/wordml/symex" mc:Ignorable="w14 w15 w16se w16cid w16 w16cex">
+<w:styles xmlns:mc="http://schemas.openxmlformats.org/markup-compatibility/2006" xmlns:r="http://schemas.openxmlformats.org/officeDocument/2006/relationships" xmlns:w="http://schemas.openxmlformats.org/wordprocessingml/2006/main" xmlns:w14="http://schemas.microsoft.com/office/word/2010/wordml" xmlns:w15="http://schemas.microsoft.com/office/word/2012/wordml" xmlns:w16cex="http://schemas.microsoft.com/office/word/2018/wordml/cex" xmlns:w16cid="http://schemas.microsoft.com/office/word/2016/wordml/cid" xmlns:w16="http://schemas.microsoft.com/office/word/2018/wordml" xmlns:w16sdtdh="http://schemas.microsoft.com/office/word/2020/wordml/sdtdatahash" xmlns:w16se="http://schemas.microsoft.com/office/word/2015/wordml/symex" mc:Ignorable="w14 w15 w16se w16cid w16 w16cex w16sdtdh">
   <w:docDefaults>
     <w:rPrDefault>
       <w:rPr>
@@ -29039,7 +29234,7 @@
 </file>
 
 <file path=word/glossary/webSettings.xml><?xml version="1.0" encoding="utf-8"?>
-<w:webSettings xmlns:mc="http://schemas.openxmlformats.org/markup-compatibility/2006" xmlns:r="http://schemas.openxmlformats.org/officeDocument/2006/relationships" xmlns:w="http://schemas.openxmlformats.org/wordprocessingml/2006/main" xmlns:w14="http://schemas.microsoft.com/office/word/2010/wordml" xmlns:w15="http://schemas.microsoft.com/office/word/2012/wordml" xmlns:w16cex="http://schemas.microsoft.com/office/word/2018/wordml/cex" xmlns:w16cid="http://schemas.microsoft.com/office/word/2016/wordml/cid" xmlns:w16="http://schemas.microsoft.com/office/word/2018/wordml" xmlns:w16se="http://schemas.microsoft.com/office/word/2015/wordml/symex" mc:Ignorable="w14 w15 w16se w16cid w16 w16cex">
+<w:webSettings xmlns:mc="http://schemas.openxmlformats.org/markup-compatibility/2006" xmlns:r="http://schemas.openxmlformats.org/officeDocument/2006/relationships" xmlns:w="http://schemas.openxmlformats.org/wordprocessingml/2006/main" xmlns:w14="http://schemas.microsoft.com/office/word/2010/wordml" xmlns:w15="http://schemas.microsoft.com/office/word/2012/wordml" xmlns:w16cex="http://schemas.microsoft.com/office/word/2018/wordml/cex" xmlns:w16cid="http://schemas.microsoft.com/office/word/2016/wordml/cid" xmlns:w16="http://schemas.microsoft.com/office/word/2018/wordml" xmlns:w16sdtdh="http://schemas.microsoft.com/office/word/2020/wordml/sdtdatahash" xmlns:w16se="http://schemas.microsoft.com/office/word/2015/wordml/symex" mc:Ignorable="w14 w15 w16se w16cid w16 w16cex w16sdtdh">
   <w:optimizeForBrowser/>
   <w:allowPNG/>
 </w:webSettings>

</xml_diff>